<commit_message>
Final project submission got modified
</commit_message>
<xml_diff>
--- a/FinalProjectSubmission.docx
+++ b/FinalProjectSubmission.docx
@@ -18,31 +18,27 @@
           <w:rPr>
             <w:rStyle w:val="Hyperlink"/>
           </w:rPr>
-          <w:t>https://techskill.atlassian.net/wiki/spaces/~62085d7eff9289006eede158/pages/738459650/CHYKALOPIA.COM</w:t>
+          <w:t>https://techskill.atlassian.net/wiki/spaces/~62085d7eff9289006eede158/pages/738459650/CHYKALOPIA.C</w:t>
+        </w:r>
+        <w:r>
+          <w:rPr>
+            <w:rStyle w:val="Hyperlink"/>
+          </w:rPr>
+          <w:t>O</w:t>
+        </w:r>
+        <w:r>
+          <w:rPr>
+            <w:rStyle w:val="Hyperlink"/>
+          </w:rPr>
+          <w:t>M</w:t>
         </w:r>
       </w:hyperlink>
-    </w:p>
-    <w:p/>
-    <w:p>
-      <w:pPr>
-        <w:pStyle w:val="Heading3"/>
-      </w:pPr>
-      <w:bookmarkStart w:id="1" w:name="_2aiv0sl3lbud"/>
-      <w:bookmarkEnd w:id="1"/>
-      <w:r>
-        <w:t>Partic</w:t>
-      </w:r>
-      <w:r>
-        <w:t>i</w:t>
-      </w:r>
-      <w:r>
-        <w:t>pants:</w:t>
-      </w:r>
     </w:p>
     <w:p/>
     <w:tbl>
       <w:tblPr>
-        <w:tblW w:w="9360" w:type="dxa"/>
+        <w:tblpPr w:leftFromText="180" w:rightFromText="180" w:vertAnchor="text" w:horzAnchor="margin" w:tblpXSpec="center" w:tblpY="552"/>
+        <w:tblW w:w="12331" w:type="dxa"/>
         <w:tblBorders>
           <w:top w:val="single" w:sz="8" w:space="0" w:color="000000"/>
           <w:left w:val="single" w:sz="8" w:space="0" w:color="000000"/>
@@ -60,13 +56,13 @@
         <w:tblLook w:val="0600" w:firstRow="0" w:lastRow="0" w:firstColumn="0" w:lastColumn="0" w:noHBand="1" w:noVBand="1"/>
       </w:tblPr>
       <w:tblGrid>
-        <w:gridCol w:w="2969"/>
-        <w:gridCol w:w="6391"/>
+        <w:gridCol w:w="1337"/>
+        <w:gridCol w:w="10994"/>
       </w:tblGrid>
       <w:tr>
         <w:tc>
           <w:tcPr>
-            <w:tcW w:w="2969" w:type="dxa"/>
+            <w:tcW w:w="1337" w:type="dxa"/>
             <w:tcBorders>
               <w:top w:val="single" w:sz="8" w:space="0" w:color="000000"/>
               <w:left w:val="single" w:sz="8" w:space="0" w:color="000000"/>
@@ -82,6 +78,8 @@
                 <w:b/>
               </w:rPr>
             </w:pPr>
+            <w:bookmarkStart w:id="1" w:name="_2aiv0sl3lbud"/>
+            <w:bookmarkEnd w:id="1"/>
             <w:r>
               <w:rPr>
                 <w:b/>
@@ -92,7 +90,7 @@
         </w:tc>
         <w:tc>
           <w:tcPr>
-            <w:tcW w:w="6390" w:type="dxa"/>
+            <w:tcW w:w="10994" w:type="dxa"/>
             <w:tcBorders>
               <w:top w:val="single" w:sz="8" w:space="0" w:color="000000"/>
               <w:left w:val="single" w:sz="8" w:space="0" w:color="000000"/>
@@ -120,7 +118,7 @@
       <w:tr>
         <w:tc>
           <w:tcPr>
-            <w:tcW w:w="2969" w:type="dxa"/>
+            <w:tcW w:w="1337" w:type="dxa"/>
             <w:tcBorders>
               <w:top w:val="single" w:sz="8" w:space="0" w:color="000000"/>
               <w:left w:val="single" w:sz="8" w:space="0" w:color="000000"/>
@@ -140,7 +138,7 @@
         </w:tc>
         <w:tc>
           <w:tcPr>
-            <w:tcW w:w="6390" w:type="dxa"/>
+            <w:tcW w:w="10994" w:type="dxa"/>
             <w:tcBorders>
               <w:top w:val="single" w:sz="8" w:space="0" w:color="000000"/>
               <w:left w:val="single" w:sz="8" w:space="0" w:color="000000"/>
@@ -149,6 +147,36 @@
             </w:tcBorders>
             <w:shd w:val="clear" w:color="auto" w:fill="auto"/>
           </w:tcPr>
+          <w:p>
+            <w:r>
+              <w:t>Performing positive and negative tests, bug detection and submission</w:t>
+            </w:r>
+            <w:r>
+              <w:t xml:space="preserve"> of test results and bugs to Jira</w:t>
+            </w:r>
+            <w:r>
+              <w:t xml:space="preserve">. </w:t>
+            </w:r>
+            <w:r>
+              <w:t>Participating</w:t>
+            </w:r>
+            <w:r>
+              <w:t xml:space="preserve"> in automation </w:t>
+            </w:r>
+            <w:r>
+              <w:t>part. Presentation</w:t>
+            </w:r>
+          </w:p>
+          <w:p>
+            <w:hyperlink r:id="rId8" w:history="1">
+              <w:r>
+                <w:rPr>
+                  <w:rStyle w:val="Hyperlink"/>
+                </w:rPr>
+                <w:t>https://techskill.atlassian.net/wiki/spaces/~62085d7eff9289006eede158/pages/738459650/CHYKALOPIA.COM</w:t>
+              </w:r>
+            </w:hyperlink>
+          </w:p>
           <w:p>
             <w:pPr>
               <w:spacing w:line="240" w:lineRule="auto"/>
@@ -159,7 +187,7 @@
       <w:tr>
         <w:tc>
           <w:tcPr>
-            <w:tcW w:w="2969" w:type="dxa"/>
+            <w:tcW w:w="1337" w:type="dxa"/>
             <w:tcBorders>
               <w:top w:val="single" w:sz="8" w:space="0" w:color="000000"/>
               <w:left w:val="single" w:sz="8" w:space="0" w:color="000000"/>
@@ -179,7 +207,7 @@
         </w:tc>
         <w:tc>
           <w:tcPr>
-            <w:tcW w:w="6390" w:type="dxa"/>
+            <w:tcW w:w="10994" w:type="dxa"/>
             <w:tcBorders>
               <w:top w:val="single" w:sz="8" w:space="0" w:color="000000"/>
               <w:left w:val="single" w:sz="8" w:space="0" w:color="000000"/>
@@ -192,13 +220,43 @@
             <w:pPr>
               <w:spacing w:line="240" w:lineRule="auto"/>
             </w:pPr>
+            <w:r>
+              <w:t>Performing</w:t>
+            </w:r>
+            <w:r>
+              <w:t xml:space="preserve"> of</w:t>
+            </w:r>
+            <w:r>
+              <w:t xml:space="preserve"> positive and negative tests, bug detection. Recording of the performance testing, </w:t>
+            </w:r>
+            <w:r>
+              <w:t>Participating and submission of automation part. Presentation.</w:t>
+            </w:r>
+          </w:p>
+          <w:p>
+            <w:hyperlink r:id="rId9" w:history="1">
+              <w:r>
+                <w:rPr>
+                  <w:rStyle w:val="Hyperlink"/>
+                </w:rPr>
+                <w:t>https://techskill.atlassian.net/wiki/spaces/~62085d7eff9289006eede158/pages/738459650/CHYKALOPIA.COM</w:t>
+              </w:r>
+            </w:hyperlink>
+          </w:p>
+          <w:p>
+            <w:pPr>
+              <w:spacing w:line="240" w:lineRule="auto"/>
+            </w:pPr>
           </w:p>
         </w:tc>
       </w:tr>
       <w:tr>
+        <w:trPr>
+          <w:trHeight w:val="951"/>
+        </w:trPr>
         <w:tc>
           <w:tcPr>
-            <w:tcW w:w="2969" w:type="dxa"/>
+            <w:tcW w:w="1337" w:type="dxa"/>
             <w:tcBorders>
               <w:top w:val="single" w:sz="8" w:space="0" w:color="000000"/>
               <w:left w:val="single" w:sz="8" w:space="0" w:color="000000"/>
@@ -211,11 +269,14 @@
             <w:pPr>
               <w:spacing w:line="240" w:lineRule="auto"/>
             </w:pPr>
+            <w:r>
+              <w:t>Liliya</w:t>
+            </w:r>
           </w:p>
         </w:tc>
         <w:tc>
           <w:tcPr>
-            <w:tcW w:w="6390" w:type="dxa"/>
+            <w:tcW w:w="10994" w:type="dxa"/>
             <w:tcBorders>
               <w:top w:val="single" w:sz="8" w:space="0" w:color="000000"/>
               <w:left w:val="single" w:sz="8" w:space="0" w:color="000000"/>
@@ -228,74 +289,29 @@
             <w:pPr>
               <w:spacing w:line="240" w:lineRule="auto"/>
             </w:pPr>
+            <w:r>
+              <w:t>Performing</w:t>
+            </w:r>
+            <w:r>
+              <w:t xml:space="preserve"> of</w:t>
+            </w:r>
+            <w:r>
+              <w:t xml:space="preserve"> positive and negative tests, bug detection.</w:t>
+            </w:r>
+            <w:r>
+              <w:t xml:space="preserve"> Participating in automation part. Presentation.</w:t>
+            </w:r>
           </w:p>
-        </w:tc>
-      </w:tr>
-      <w:tr>
-        <w:tc>
-          <w:tcPr>
-            <w:tcW w:w="2969" w:type="dxa"/>
-            <w:tcBorders>
-              <w:top w:val="single" w:sz="8" w:space="0" w:color="000000"/>
-              <w:left w:val="single" w:sz="8" w:space="0" w:color="000000"/>
-              <w:bottom w:val="single" w:sz="8" w:space="0" w:color="000000"/>
-              <w:right w:val="single" w:sz="8" w:space="0" w:color="000000"/>
-            </w:tcBorders>
-            <w:shd w:val="clear" w:color="auto" w:fill="auto"/>
-          </w:tcPr>
           <w:p>
-            <w:pPr>
-              <w:spacing w:line="240" w:lineRule="auto"/>
-            </w:pPr>
+            <w:hyperlink r:id="rId10" w:history="1">
+              <w:r>
+                <w:rPr>
+                  <w:rStyle w:val="Hyperlink"/>
+                </w:rPr>
+                <w:t>https://techskill.atlassian.net/wiki/spaces/~62085d7eff9289006eede158/pages/738459650/CHYKALOPIA.COM</w:t>
+              </w:r>
+            </w:hyperlink>
           </w:p>
-        </w:tc>
-        <w:tc>
-          <w:tcPr>
-            <w:tcW w:w="6390" w:type="dxa"/>
-            <w:tcBorders>
-              <w:top w:val="single" w:sz="8" w:space="0" w:color="000000"/>
-              <w:left w:val="single" w:sz="8" w:space="0" w:color="000000"/>
-              <w:bottom w:val="single" w:sz="8" w:space="0" w:color="000000"/>
-              <w:right w:val="single" w:sz="8" w:space="0" w:color="000000"/>
-            </w:tcBorders>
-            <w:shd w:val="clear" w:color="auto" w:fill="auto"/>
-          </w:tcPr>
-          <w:p>
-            <w:pPr>
-              <w:spacing w:line="240" w:lineRule="auto"/>
-            </w:pPr>
-          </w:p>
-        </w:tc>
-      </w:tr>
-      <w:tr>
-        <w:tc>
-          <w:tcPr>
-            <w:tcW w:w="2969" w:type="dxa"/>
-            <w:tcBorders>
-              <w:top w:val="single" w:sz="8" w:space="0" w:color="000000"/>
-              <w:left w:val="single" w:sz="8" w:space="0" w:color="000000"/>
-              <w:bottom w:val="single" w:sz="8" w:space="0" w:color="000000"/>
-              <w:right w:val="single" w:sz="8" w:space="0" w:color="000000"/>
-            </w:tcBorders>
-            <w:shd w:val="clear" w:color="auto" w:fill="auto"/>
-          </w:tcPr>
-          <w:p>
-            <w:pPr>
-              <w:spacing w:line="240" w:lineRule="auto"/>
-            </w:pPr>
-          </w:p>
-        </w:tc>
-        <w:tc>
-          <w:tcPr>
-            <w:tcW w:w="6390" w:type="dxa"/>
-            <w:tcBorders>
-              <w:top w:val="single" w:sz="8" w:space="0" w:color="000000"/>
-              <w:left w:val="single" w:sz="8" w:space="0" w:color="000000"/>
-              <w:bottom w:val="single" w:sz="8" w:space="0" w:color="000000"/>
-              <w:right w:val="single" w:sz="8" w:space="0" w:color="000000"/>
-            </w:tcBorders>
-            <w:shd w:val="clear" w:color="auto" w:fill="auto"/>
-          </w:tcPr>
           <w:p>
             <w:pPr>
               <w:spacing w:line="240" w:lineRule="auto"/>
@@ -304,6 +320,21 @@
         </w:tc>
       </w:tr>
     </w:tbl>
+    <w:p>
+      <w:pPr>
+        <w:pStyle w:val="Heading3"/>
+      </w:pPr>
+      <w:r>
+        <w:t>Partic</w:t>
+      </w:r>
+      <w:r>
+        <w:t>i</w:t>
+      </w:r>
+      <w:r>
+        <w:t>pants:</w:t>
+      </w:r>
+    </w:p>
+    <w:p/>
     <w:p/>
     <w:p/>
     <w:p>
@@ -336,7 +367,7 @@
           <w:numId w:val="1"/>
         </w:numPr>
       </w:pPr>
-      <w:hyperlink r:id="rId8" w:history="1">
+      <w:hyperlink r:id="rId11" w:history="1">
         <w:r>
           <w:rPr>
             <w:rStyle w:val="Hyperlink"/>
@@ -352,7 +383,7 @@
           <w:numId w:val="1"/>
         </w:numPr>
       </w:pPr>
-      <w:hyperlink r:id="rId9" w:history="1">
+      <w:hyperlink r:id="rId12" w:history="1">
         <w:r>
           <w:rPr>
             <w:rStyle w:val="Hyperlink"/>
@@ -371,7 +402,7 @@
       <w:r>
         <w:t xml:space="preserve"> </w:t>
       </w:r>
-      <w:hyperlink r:id="rId10" w:history="1">
+      <w:hyperlink r:id="rId13" w:history="1">
         <w:r>
           <w:rPr>
             <w:rStyle w:val="Hyperlink"/>
@@ -387,12 +418,19 @@
           <w:numId w:val="1"/>
         </w:numPr>
       </w:pPr>
-      <w:hyperlink r:id="rId11" w:history="1">
+      <w:hyperlink r:id="rId14" w:history="1">
         <w:r>
           <w:rPr>
             <w:rStyle w:val="Hyperlink"/>
           </w:rPr>
-          <w:t>https://techskillacademy.atlassian.net/browse/CHYK-38?atlOrigin=eyJpIjoiMGQ5Y2JmOWU1MjQ4NDk0ZDlhZTYzYjliYTgyY2JjMGQiLCJwIjoiaiJ9</w:t>
+          <w:t>https://techskillacademy.atlassian.net/browse/CHYK-</w:t>
+        </w:r>
+        <w:r>
+          <w:rPr>
+            <w:rStyle w:val="Hyperlink"/>
+          </w:rPr>
+          <w:lastRenderedPageBreak/>
+          <w:t>38?atlOrigin=eyJpIjoiMGQ5Y2JmOWU1MjQ4NDk0ZDlhZTYzYjliYTgyY2JjMGQiLCJwIjoiaiJ9</w:t>
         </w:r>
       </w:hyperlink>
     </w:p>
@@ -403,7 +441,7 @@
           <w:numId w:val="1"/>
         </w:numPr>
       </w:pPr>
-      <w:hyperlink r:id="rId12" w:history="1">
+      <w:hyperlink r:id="rId15" w:history="1">
         <w:r>
           <w:rPr>
             <w:rStyle w:val="Hyperlink"/>
@@ -419,19 +457,12 @@
           <w:numId w:val="1"/>
         </w:numPr>
       </w:pPr>
-      <w:hyperlink r:id="rId13" w:history="1">
+      <w:hyperlink r:id="rId16" w:history="1">
         <w:r>
           <w:rPr>
             <w:rStyle w:val="Hyperlink"/>
           </w:rPr>
-          <w:t>https://techskillacademy.atlassian.net/browse/CHYK-39?atlOrigin=eyJpIjoiYzk0NDAzODllMjI5NGU4NDgwMzZjMTdlYTc1NjQ0NzQiLCJwIjoia</w:t>
-        </w:r>
-        <w:r>
-          <w:rPr>
-            <w:rStyle w:val="Hyperlink"/>
-          </w:rPr>
-          <w:lastRenderedPageBreak/>
-          <w:t>iJ9</w:t>
+          <w:t>https://techskillacademy.atlassian.net/browse/CHYK-39?atlOrigin=eyJpIjoiYzk0NDAzODllMjI5NGU4NDgwMzZjMTdlYTc1NjQ0NzQiLCJwIjoiaiJ9</w:t>
         </w:r>
       </w:hyperlink>
     </w:p>
@@ -467,7 +498,7 @@
           <w:numId w:val="2"/>
         </w:numPr>
       </w:pPr>
-      <w:hyperlink r:id="rId14" w:history="1">
+      <w:hyperlink r:id="rId17" w:history="1">
         <w:r>
           <w:rPr>
             <w:rStyle w:val="Hyperlink"/>
@@ -484,7 +515,7 @@
           <w:numId w:val="2"/>
         </w:numPr>
       </w:pPr>
-      <w:hyperlink r:id="rId15" w:history="1">
+      <w:hyperlink r:id="rId18" w:history="1">
         <w:r>
           <w:rPr>
             <w:rStyle w:val="Hyperlink"/>
@@ -501,24 +532,12 @@
           <w:numId w:val="2"/>
         </w:numPr>
       </w:pPr>
-      <w:hyperlink r:id="rId16" w:history="1">
+      <w:hyperlink r:id="rId19" w:history="1">
         <w:r>
           <w:rPr>
             <w:rStyle w:val="Hyperlink"/>
           </w:rPr>
-          <w:t>https://techskillacademy.atlassian.net/browse/CHYK-43?atlO</w:t>
-        </w:r>
-        <w:r>
-          <w:rPr>
-            <w:rStyle w:val="Hyperlink"/>
-          </w:rPr>
-          <w:t>r</w:t>
-        </w:r>
-        <w:r>
-          <w:rPr>
-            <w:rStyle w:val="Hyperlink"/>
-          </w:rPr>
-          <w:t>igin=eyJpIjoiYjU1NDIzMGU2MzkwNGI0Njk0NjllNTRiOTg1NTE5MzEiLCJwIjoiaiJ9</w:t>
+          <w:t>https://techskillacademy.atlassian.net/browse/CHYK-43?atlOrigin=eyJpIjoiYjU1NDIzMGU2MzkwNGI0Njk0NjllNTRiOTg1NTE5MzEiLCJwIjoiaiJ9</w:t>
         </w:r>
       </w:hyperlink>
     </w:p>
@@ -563,16 +582,27 @@
         </w:rPr>
         <w:t xml:space="preserve"> link to automated script: </w:t>
       </w:r>
-      <w:r>
+      <w:hyperlink r:id="rId20" w:history="1">
+        <w:r>
+          <w:rPr>
+            <w:rStyle w:val="Hyperlink"/>
+            <w:sz w:val="28"/>
+            <w:szCs w:val="28"/>
+          </w:rPr>
+          <w:t>https://github.com/alenadqa/Chukalopia-Project.git</w:t>
+        </w:r>
+      </w:hyperlink>
+    </w:p>
+    <w:p>
+      <w:pPr>
         <w:rPr>
           <w:sz w:val="28"/>
           <w:szCs w:val="28"/>
         </w:rPr>
-        <w:t>will be added later.</w:t>
-      </w:r>
+      </w:pPr>
     </w:p>
     <w:sectPr>
-      <w:headerReference w:type="default" r:id="rId17"/>
+      <w:headerReference w:type="default" r:id="rId21"/>
       <w:pgSz w:w="12240" w:h="15840"/>
       <w:pgMar w:top="1440" w:right="1440" w:bottom="1440" w:left="1440" w:header="720" w:footer="0" w:gutter="0"/>
       <w:pgNumType w:start="1"/>

</xml_diff>